<commit_message>
added testing section in doc
</commit_message>
<xml_diff>
--- a/Solution Logical Architecture  - Central Trade Repository.docx
+++ b/Solution Logical Architecture  - Central Trade Repository.docx
@@ -1,6 +1,6 @@
 
 <file path=word/document.xml><?xml version="1.0" encoding="utf-8"?>
-<w:document xmlns:wpc="http://schemas.microsoft.com/office/word/2010/wordprocessingCanvas" xmlns:cx="http://schemas.microsoft.com/office/drawing/2014/chartex" xmlns:cx1="http://schemas.microsoft.com/office/drawing/2015/9/8/chartex" xmlns:cx2="http://schemas.microsoft.com/office/drawing/2015/10/21/chartex" xmlns:cx3="http://schemas.microsoft.com/office/drawing/2016/5/9/chartex" xmlns:cx4="http://schemas.microsoft.com/office/drawing/2016/5/10/chartex" xmlns:cx5="http://schemas.microsoft.com/office/drawing/2016/5/11/chartex" xmlns:cx6="http://schemas.microsoft.com/office/drawing/2016/5/12/chartex" xmlns:cx7="http://schemas.microsoft.com/office/drawing/2016/5/13/chartex" xmlns:cx8="http://schemas.microsoft.com/office/drawing/2016/5/14/chartex" xmlns:mc="http://schemas.openxmlformats.org/markup-compatibility/2006" xmlns:aink="http://schemas.microsoft.com/office/drawing/2016/ink" xmlns:am3d="http://schemas.microsoft.com/office/drawing/2017/model3d" xmlns:o="urn:schemas-microsoft-com:office:office" xmlns:r="http://schemas.openxmlformats.org/officeDocument/2006/relationships" xmlns:m="http://schemas.openxmlformats.org/officeDocument/2006/math" xmlns:v="urn:schemas-microsoft-com:vml" xmlns:wp14="http://schemas.microsoft.com/office/word/2010/wordprocessingDrawing" xmlns:wp="http://schemas.openxmlformats.org/drawingml/2006/wordprocessingDrawing" xmlns:w10="urn:schemas-microsoft-com:office:word" xmlns:w="http://schemas.openxmlformats.org/wordprocessingml/2006/main" xmlns:w14="http://schemas.microsoft.com/office/word/2010/wordml" xmlns:w15="http://schemas.microsoft.com/office/word/2012/wordml" xmlns:w16cid="http://schemas.microsoft.com/office/word/2016/wordml/cid" xmlns:w16se="http://schemas.microsoft.com/office/word/2015/wordml/symex" xmlns:wpg="http://schemas.microsoft.com/office/word/2010/wordprocessingGroup" xmlns:wpi="http://schemas.microsoft.com/office/word/2010/wordprocessingInk" xmlns:wne="http://schemas.microsoft.com/office/word/2006/wordml" xmlns:wps="http://schemas.microsoft.com/office/word/2010/wordprocessingShape" mc:Ignorable="w14 w15 w16se w16cid wp14">
+<w:document xmlns:wpc="http://schemas.microsoft.com/office/word/2010/wordprocessingCanvas" xmlns:cx="http://schemas.microsoft.com/office/drawing/2014/chartex" xmlns:cx1="http://schemas.microsoft.com/office/drawing/2015/9/8/chartex" xmlns:cx2="http://schemas.microsoft.com/office/drawing/2015/10/21/chartex" xmlns:cx3="http://schemas.microsoft.com/office/drawing/2016/5/9/chartex" xmlns:cx4="http://schemas.microsoft.com/office/drawing/2016/5/10/chartex" xmlns:cx5="http://schemas.microsoft.com/office/drawing/2016/5/11/chartex" xmlns:cx6="http://schemas.microsoft.com/office/drawing/2016/5/12/chartex" xmlns:cx7="http://schemas.microsoft.com/office/drawing/2016/5/13/chartex" xmlns:cx8="http://schemas.microsoft.com/office/drawing/2016/5/14/chartex" xmlns:mc="http://schemas.openxmlformats.org/markup-compatibility/2006" xmlns:aink="http://schemas.microsoft.com/office/drawing/2016/ink" xmlns:am3d="http://schemas.microsoft.com/office/drawing/2017/model3d" xmlns:o="urn:schemas-microsoft-com:office:office" xmlns:r="http://schemas.openxmlformats.org/officeDocument/2006/relationships" xmlns:m="http://schemas.openxmlformats.org/officeDocument/2006/math" xmlns:v="urn:schemas-microsoft-com:vml" xmlns:wp14="http://schemas.microsoft.com/office/word/2010/wordprocessingDrawing" xmlns:wp="http://schemas.openxmlformats.org/drawingml/2006/wordprocessingDrawing" xmlns:w10="urn:schemas-microsoft-com:office:word" xmlns:w="http://schemas.openxmlformats.org/wordprocessingml/2006/main" xmlns:w14="http://schemas.microsoft.com/office/word/2010/wordml" xmlns:w15="http://schemas.microsoft.com/office/word/2012/wordml" xmlns:w16cex="http://schemas.microsoft.com/office/word/2018/wordml/cex" xmlns:w16cid="http://schemas.microsoft.com/office/word/2016/wordml/cid" xmlns:w16="http://schemas.microsoft.com/office/word/2018/wordml" xmlns:w16se="http://schemas.microsoft.com/office/word/2015/wordml/symex" xmlns:wpg="http://schemas.microsoft.com/office/word/2010/wordprocessingGroup" xmlns:wpi="http://schemas.microsoft.com/office/word/2010/wordprocessingInk" xmlns:wne="http://schemas.microsoft.com/office/word/2006/wordml" xmlns:wps="http://schemas.microsoft.com/office/word/2010/wordprocessingShape" mc:Ignorable="w14 w15 w16se w16cid w16 w16cex wp14">
   <w:body>
     <w:p>
       <w:r>
@@ -297,8 +297,9 @@
         <w:rPr>
           <w:rFonts w:ascii="Segoe UI" w:hAnsi="Segoe UI" w:cs="Segoe UI"/>
           <w:bCs/>
-        </w:rPr>
-        <w:t>30-Jan-20</w:t>
+          <w:noProof/>
+        </w:rPr>
+        <w:t>27-Feb-20</w:t>
       </w:r>
       <w:r>
         <w:rPr>
@@ -3951,10 +3952,10 @@
             <v:path o:extrusionok="f" gradientshapeok="t" o:connecttype="rect"/>
             <o:lock v:ext="edit" aspectratio="t"/>
           </v:shapetype>
-          <v:shape id="_x0000_i1032" type="#_x0000_t75" style="width:451pt;height:641.1pt" o:ole="">
+          <v:shape id="_x0000_i1025" type="#_x0000_t75" style="width:451pt;height:641.5pt" o:ole="">
             <v:imagedata r:id="rId6" o:title=""/>
           </v:shape>
-          <o:OLEObject Type="Embed" ProgID="Visio.Drawing.15" ShapeID="_x0000_i1032" DrawAspect="Content" ObjectID="_1641897397" r:id="rId7"/>
+          <o:OLEObject Type="Embed" ProgID="Visio.Drawing.15" ShapeID="_x0000_i1025" DrawAspect="Content" ObjectID="_1644341562" r:id="rId7"/>
         </w:object>
       </w:r>
     </w:p>
@@ -5642,19 +5643,11 @@
           <w:lang w:val="en-US"/>
         </w:rPr>
       </w:pPr>
-      <w:proofErr w:type="spellStart"/>
-      <w:r>
-        <w:rPr>
-          <w:lang w:val="en-US"/>
-        </w:rPr>
-        <w:t>AlwaysOn</w:t>
-      </w:r>
-      <w:proofErr w:type="spellEnd"/>
-      <w:r>
-        <w:rPr>
-          <w:lang w:val="en-US"/>
-        </w:rPr>
-        <w:t xml:space="preserve"> Availability Groups.</w:t>
+      <w:r>
+        <w:rPr>
+          <w:lang w:val="en-US"/>
+        </w:rPr>
+        <w:t>AlwaysOn Availability Groups.</w:t>
       </w:r>
     </w:p>
     <w:p>
@@ -6792,15 +6785,7 @@
                 <w:sz w:val="20"/>
                 <w:lang w:val="en"/>
               </w:rPr>
-              <w:t>Event Id</w:t>
-            </w:r>
-            <w:r>
-              <w:rPr>
-                <w:rStyle w:val="Hyperlink"/>
-                <w:sz w:val="20"/>
-                <w:lang w:val="en"/>
-              </w:rPr>
-              <w:t xml:space="preserve"> </w:t>
+              <w:t xml:space="preserve">Event Id </w:t>
             </w:r>
           </w:p>
         </w:tc>
@@ -6832,15 +6817,7 @@
                 <w:sz w:val="20"/>
                 <w:lang w:val="en"/>
               </w:rPr>
-              <w:t>User Id</w:t>
-            </w:r>
-            <w:r>
-              <w:rPr>
-                <w:rStyle w:val="Hyperlink"/>
-                <w:sz w:val="20"/>
-                <w:lang w:val="en"/>
-              </w:rPr>
-              <w:t xml:space="preserve"> </w:t>
+              <w:t xml:space="preserve">User Id </w:t>
             </w:r>
           </w:p>
         </w:tc>
@@ -7150,9 +7127,561 @@
     </w:p>
     <w:p>
       <w:pPr>
-        <w:pStyle w:val="Heading2Numbered"/>
+        <w:pStyle w:val="Heading1Numbered"/>
+      </w:pPr>
+      <w:r>
+        <w:lastRenderedPageBreak/>
+        <w:t>Central Repository Service API</w:t>
+      </w:r>
+    </w:p>
+    <w:p>
+      <w:pPr>
+        <w:rPr>
+          <w:lang w:val="en-US"/>
+        </w:rPr>
+      </w:pPr>
+      <w:r>
+        <w:rPr>
+          <w:lang w:val="en-US"/>
+        </w:rPr>
+        <w:t>Below table represents public API</w:t>
+      </w:r>
+    </w:p>
+    <w:p>
+      <w:pPr>
+        <w:rPr>
+          <w:lang w:val="en-US"/>
+        </w:rPr>
+      </w:pPr>
+    </w:p>
+    <w:tbl>
+      <w:tblPr>
+        <w:tblStyle w:val="TableGrid"/>
+        <w:tblW w:w="0" w:type="auto"/>
+        <w:tblLook w:val="04A0" w:firstRow="1" w:lastRow="0" w:firstColumn="1" w:lastColumn="0" w:noHBand="0" w:noVBand="1"/>
+      </w:tblPr>
+      <w:tblGrid>
+        <w:gridCol w:w="3008"/>
+        <w:gridCol w:w="3009"/>
+        <w:gridCol w:w="3009"/>
+      </w:tblGrid>
+      <w:tr>
+        <w:trPr>
+          <w:cnfStyle w:val="100000000000" w:firstRow="1" w:lastRow="0" w:firstColumn="0" w:lastColumn="0" w:oddVBand="0" w:evenVBand="0" w:oddHBand="0" w:evenHBand="0" w:firstRowFirstColumn="0" w:firstRowLastColumn="0" w:lastRowFirstColumn="0" w:lastRowLastColumn="0"/>
+        </w:trPr>
+        <w:tc>
+          <w:tcPr>
+            <w:tcW w:w="3008" w:type="dxa"/>
+          </w:tcPr>
+          <w:p>
+            <w:r>
+              <w:t>Resource</w:t>
+            </w:r>
+          </w:p>
+        </w:tc>
+        <w:tc>
+          <w:tcPr>
+            <w:tcW w:w="3009" w:type="dxa"/>
+          </w:tcPr>
+          <w:p>
+            <w:r>
+              <w:t>Method</w:t>
+            </w:r>
+          </w:p>
+        </w:tc>
+        <w:tc>
+          <w:tcPr>
+            <w:tcW w:w="3009" w:type="dxa"/>
+          </w:tcPr>
+          <w:p>
+            <w:r>
+              <w:t>Description</w:t>
+            </w:r>
+          </w:p>
+        </w:tc>
+      </w:tr>
+      <w:tr>
+        <w:tc>
+          <w:tcPr>
+            <w:tcW w:w="3008" w:type="dxa"/>
+          </w:tcPr>
+          <w:p>
+            <w:r>
+              <w:t>/deals</w:t>
+            </w:r>
+          </w:p>
+        </w:tc>
+        <w:tc>
+          <w:tcPr>
+            <w:tcW w:w="3009" w:type="dxa"/>
+          </w:tcPr>
+          <w:p>
+            <w:r>
+              <w:t>GET</w:t>
+            </w:r>
+          </w:p>
+        </w:tc>
+        <w:tc>
+          <w:tcPr>
+            <w:tcW w:w="3009" w:type="dxa"/>
+          </w:tcPr>
+          <w:p>
+            <w:r>
+              <w:t>Gets a list of all deals</w:t>
+            </w:r>
+          </w:p>
+        </w:tc>
+      </w:tr>
+      <w:tr>
+        <w:tc>
+          <w:tcPr>
+            <w:tcW w:w="3008" w:type="dxa"/>
+          </w:tcPr>
+          <w:p>
+            <w:r>
+              <w:t>/deals/{id}</w:t>
+            </w:r>
+          </w:p>
+        </w:tc>
+        <w:tc>
+          <w:tcPr>
+            <w:tcW w:w="3009" w:type="dxa"/>
+          </w:tcPr>
+          <w:p>
+            <w:r>
+              <w:t>GET</w:t>
+            </w:r>
+          </w:p>
+        </w:tc>
+        <w:tc>
+          <w:tcPr>
+            <w:tcW w:w="3009" w:type="dxa"/>
+          </w:tcPr>
+          <w:p>
+            <w:r>
+              <w:t>Gets details for a single deal</w:t>
+            </w:r>
+          </w:p>
+        </w:tc>
+      </w:tr>
+      <w:tr>
+        <w:tc>
+          <w:tcPr>
+            <w:tcW w:w="3008" w:type="dxa"/>
+          </w:tcPr>
+          <w:p>
+            <w:r>
+              <w:t>/deals/{country_id}</w:t>
+            </w:r>
+          </w:p>
+        </w:tc>
+        <w:tc>
+          <w:tcPr>
+            <w:tcW w:w="3009" w:type="dxa"/>
+          </w:tcPr>
+          <w:p>
+            <w:r>
+              <w:t>GET</w:t>
+            </w:r>
+          </w:p>
+        </w:tc>
+        <w:tc>
+          <w:tcPr>
+            <w:tcW w:w="3009" w:type="dxa"/>
+          </w:tcPr>
+          <w:p>
+            <w:r>
+              <w:t>Gets a list of all deals happen for a country</w:t>
+            </w:r>
+          </w:p>
+        </w:tc>
+      </w:tr>
+      <w:tr>
+        <w:tc>
+          <w:tcPr>
+            <w:tcW w:w="3008" w:type="dxa"/>
+          </w:tcPr>
+          <w:p>
+            <w:r>
+              <w:t>/deals/date</w:t>
+            </w:r>
+          </w:p>
+        </w:tc>
+        <w:tc>
+          <w:tcPr>
+            <w:tcW w:w="3009" w:type="dxa"/>
+          </w:tcPr>
+          <w:p>
+            <w:r>
+              <w:t>GET</w:t>
+            </w:r>
+          </w:p>
+        </w:tc>
+        <w:tc>
+          <w:tcPr>
+            <w:tcW w:w="3009" w:type="dxa"/>
+          </w:tcPr>
+          <w:p>
+            <w:r>
+              <w:t>Gets the list of all deals happened after the bookmark date</w:t>
+            </w:r>
+          </w:p>
+        </w:tc>
+      </w:tr>
+      <w:tr>
+        <w:tc>
+          <w:tcPr>
+            <w:tcW w:w="3008" w:type="dxa"/>
+          </w:tcPr>
+          <w:p>
+            <w:r>
+              <w:t>/deals/{amount}</w:t>
+            </w:r>
+          </w:p>
+        </w:tc>
+        <w:tc>
+          <w:tcPr>
+            <w:tcW w:w="3009" w:type="dxa"/>
+          </w:tcPr>
+          <w:p>
+            <w:r>
+              <w:t>GET</w:t>
+            </w:r>
+          </w:p>
+        </w:tc>
+        <w:tc>
+          <w:tcPr>
+            <w:tcW w:w="3009" w:type="dxa"/>
+          </w:tcPr>
+          <w:p>
+            <w:r>
+              <w:t>Get a list of all deals more than given amount</w:t>
+            </w:r>
+          </w:p>
+        </w:tc>
+      </w:tr>
+      <w:tr>
+        <w:tc>
+          <w:tcPr>
+            <w:tcW w:w="3008" w:type="dxa"/>
+          </w:tcPr>
+          <w:p>
+            <w:r>
+              <w:t>/deals/{id}</w:t>
+            </w:r>
+          </w:p>
+        </w:tc>
+        <w:tc>
+          <w:tcPr>
+            <w:tcW w:w="3009" w:type="dxa"/>
+          </w:tcPr>
+          <w:p>
+            <w:r>
+              <w:t>PUT</w:t>
+            </w:r>
+          </w:p>
+        </w:tc>
+        <w:tc>
+          <w:tcPr>
+            <w:tcW w:w="3009" w:type="dxa"/>
+          </w:tcPr>
+          <w:p>
+            <w:r>
+              <w:t>Update deal properties</w:t>
+            </w:r>
+          </w:p>
+        </w:tc>
+      </w:tr>
+      <w:tr>
+        <w:tc>
+          <w:tcPr>
+            <w:tcW w:w="3008" w:type="dxa"/>
+          </w:tcPr>
+          <w:p>
+            <w:r>
+              <w:t>/deals/{id}</w:t>
+            </w:r>
+          </w:p>
+        </w:tc>
+        <w:tc>
+          <w:tcPr>
+            <w:tcW w:w="3009" w:type="dxa"/>
+          </w:tcPr>
+          <w:p>
+            <w:r>
+              <w:t>DELETE</w:t>
+            </w:r>
+          </w:p>
+        </w:tc>
+        <w:tc>
+          <w:tcPr>
+            <w:tcW w:w="3009" w:type="dxa"/>
+          </w:tcPr>
+          <w:p>
+            <w:r>
+              <w:t>Delete an entire deal</w:t>
+            </w:r>
+          </w:p>
+        </w:tc>
+      </w:tr>
+      <w:tr>
+        <w:tc>
+          <w:tcPr>
+            <w:tcW w:w="3008" w:type="dxa"/>
+          </w:tcPr>
+          <w:p/>
+        </w:tc>
+        <w:tc>
+          <w:tcPr>
+            <w:tcW w:w="3009" w:type="dxa"/>
+          </w:tcPr>
+          <w:p/>
+        </w:tc>
+        <w:tc>
+          <w:tcPr>
+            <w:tcW w:w="3009" w:type="dxa"/>
+          </w:tcPr>
+          <w:p/>
+        </w:tc>
+      </w:tr>
+      <w:tr>
+        <w:tc>
+          <w:tcPr>
+            <w:tcW w:w="3008" w:type="dxa"/>
+          </w:tcPr>
+          <w:p/>
+        </w:tc>
+        <w:tc>
+          <w:tcPr>
+            <w:tcW w:w="3009" w:type="dxa"/>
+          </w:tcPr>
+          <w:p/>
+        </w:tc>
+        <w:tc>
+          <w:tcPr>
+            <w:tcW w:w="3009" w:type="dxa"/>
+          </w:tcPr>
+          <w:p/>
+        </w:tc>
+      </w:tr>
+    </w:tbl>
+    <w:p>
+      <w:pPr>
+        <w:rPr>
+          <w:lang w:val="en-US"/>
+        </w:rPr>
+      </w:pPr>
+    </w:p>
+    <w:p>
+      <w:pPr>
+        <w:rPr>
+          <w:lang w:val="en-US"/>
+        </w:rPr>
+      </w:pPr>
+    </w:p>
+    <w:p>
+      <w:pPr>
+        <w:pStyle w:val="Heading1Numbered"/>
       </w:pPr>
       <w:bookmarkStart w:id="16" w:name="_Toc31283022"/>
+      <w:r>
+        <w:lastRenderedPageBreak/>
+        <w:t>API Testing</w:t>
+      </w:r>
+    </w:p>
+    <w:p>
+      <w:pPr>
+        <w:ind w:left="720"/>
+        <w:rPr>
+          <w:lang w:val="en-US"/>
+        </w:rPr>
+      </w:pPr>
+      <w:r>
+        <w:rPr>
+          <w:lang w:val="en-US"/>
+        </w:rPr>
+        <w:t>Check the current deals</w:t>
+      </w:r>
+    </w:p>
+    <w:p>
+      <w:pPr>
+        <w:ind w:left="720"/>
+        <w:rPr>
+          <w:lang w:val="en-US"/>
+        </w:rPr>
+      </w:pPr>
+      <w:r>
+        <w:rPr>
+          <w:noProof/>
+        </w:rPr>
+        <w:drawing>
+          <wp:inline distT="0" distB="0" distL="0" distR="0" wp14:anchorId="7946BFB4" wp14:editId="1046DE84">
+            <wp:extent cx="2843450" cy="2971800"/>
+            <wp:effectExtent l="0" t="0" r="0" b="0"/>
+            <wp:docPr id="1" name="Picture 1"/>
+            <wp:cNvGraphicFramePr>
+              <a:graphicFrameLocks xmlns:a="http://schemas.openxmlformats.org/drawingml/2006/main" noChangeAspect="1"/>
+            </wp:cNvGraphicFramePr>
+            <a:graphic xmlns:a="http://schemas.openxmlformats.org/drawingml/2006/main">
+              <a:graphicData uri="http://schemas.openxmlformats.org/drawingml/2006/picture">
+                <pic:pic xmlns:pic="http://schemas.openxmlformats.org/drawingml/2006/picture">
+                  <pic:nvPicPr>
+                    <pic:cNvPr id="1" name=""/>
+                    <pic:cNvPicPr/>
+                  </pic:nvPicPr>
+                  <pic:blipFill>
+                    <a:blip r:embed="rId16"/>
+                    <a:stretch>
+                      <a:fillRect/>
+                    </a:stretch>
+                  </pic:blipFill>
+                  <pic:spPr>
+                    <a:xfrm>
+                      <a:off x="0" y="0"/>
+                      <a:ext cx="2850145" cy="2978798"/>
+                    </a:xfrm>
+                    <a:prstGeom prst="rect">
+                      <a:avLst/>
+                    </a:prstGeom>
+                  </pic:spPr>
+                </pic:pic>
+              </a:graphicData>
+            </a:graphic>
+          </wp:inline>
+        </w:drawing>
+      </w:r>
+    </w:p>
+    <w:p>
+      <w:pPr>
+        <w:ind w:left="720"/>
+        <w:rPr>
+          <w:lang w:val="en-US"/>
+        </w:rPr>
+      </w:pPr>
+      <w:r>
+        <w:rPr>
+          <w:lang w:val="en-US"/>
+        </w:rPr>
+        <w:t>Update the fields of a deal</w:t>
+      </w:r>
+    </w:p>
+    <w:p>
+      <w:pPr>
+        <w:ind w:left="720"/>
+        <w:rPr>
+          <w:lang w:val="en-US"/>
+        </w:rPr>
+      </w:pPr>
+      <w:r>
+        <w:rPr>
+          <w:noProof/>
+        </w:rPr>
+        <w:drawing>
+          <wp:inline distT="0" distB="0" distL="0" distR="0" wp14:anchorId="0020DE83" wp14:editId="235AA3AD">
+            <wp:extent cx="3251200" cy="2532840"/>
+            <wp:effectExtent l="0" t="0" r="6350" b="1270"/>
+            <wp:docPr id="2" name="Picture 2"/>
+            <wp:cNvGraphicFramePr>
+              <a:graphicFrameLocks xmlns:a="http://schemas.openxmlformats.org/drawingml/2006/main" noChangeAspect="1"/>
+            </wp:cNvGraphicFramePr>
+            <a:graphic xmlns:a="http://schemas.openxmlformats.org/drawingml/2006/main">
+              <a:graphicData uri="http://schemas.openxmlformats.org/drawingml/2006/picture">
+                <pic:pic xmlns:pic="http://schemas.openxmlformats.org/drawingml/2006/picture">
+                  <pic:nvPicPr>
+                    <pic:cNvPr id="1" name=""/>
+                    <pic:cNvPicPr/>
+                  </pic:nvPicPr>
+                  <pic:blipFill>
+                    <a:blip r:embed="rId17"/>
+                    <a:stretch>
+                      <a:fillRect/>
+                    </a:stretch>
+                  </pic:blipFill>
+                  <pic:spPr>
+                    <a:xfrm>
+                      <a:off x="0" y="0"/>
+                      <a:ext cx="3263517" cy="2542436"/>
+                    </a:xfrm>
+                    <a:prstGeom prst="rect">
+                      <a:avLst/>
+                    </a:prstGeom>
+                  </pic:spPr>
+                </pic:pic>
+              </a:graphicData>
+            </a:graphic>
+          </wp:inline>
+        </w:drawing>
+      </w:r>
+    </w:p>
+    <w:p>
+      <w:pPr>
+        <w:ind w:left="720"/>
+        <w:rPr>
+          <w:lang w:val="en-US"/>
+        </w:rPr>
+      </w:pPr>
+      <w:r>
+        <w:rPr>
+          <w:lang w:val="en-US"/>
+        </w:rPr>
+        <w:t>Recheck the status</w:t>
+      </w:r>
+    </w:p>
+    <w:p>
+      <w:pPr>
+        <w:ind w:left="720"/>
+        <w:rPr>
+          <w:lang w:val="en-US"/>
+        </w:rPr>
+      </w:pPr>
+      <w:bookmarkStart w:id="17" w:name="_GoBack"/>
+      <w:r>
+        <w:rPr>
+          <w:noProof/>
+        </w:rPr>
+        <w:lastRenderedPageBreak/>
+        <w:drawing>
+          <wp:inline distT="0" distB="0" distL="0" distR="0" wp14:anchorId="2730AF65" wp14:editId="62327677">
+            <wp:extent cx="2696141" cy="3073400"/>
+            <wp:effectExtent l="0" t="0" r="9525" b="0"/>
+            <wp:docPr id="4" name="Picture 4"/>
+            <wp:cNvGraphicFramePr>
+              <a:graphicFrameLocks xmlns:a="http://schemas.openxmlformats.org/drawingml/2006/main" noChangeAspect="1"/>
+            </wp:cNvGraphicFramePr>
+            <a:graphic xmlns:a="http://schemas.openxmlformats.org/drawingml/2006/main">
+              <a:graphicData uri="http://schemas.openxmlformats.org/drawingml/2006/picture">
+                <pic:pic xmlns:pic="http://schemas.openxmlformats.org/drawingml/2006/picture">
+                  <pic:nvPicPr>
+                    <pic:cNvPr id="1" name=""/>
+                    <pic:cNvPicPr/>
+                  </pic:nvPicPr>
+                  <pic:blipFill>
+                    <a:blip r:embed="rId18"/>
+                    <a:stretch>
+                      <a:fillRect/>
+                    </a:stretch>
+                  </pic:blipFill>
+                  <pic:spPr>
+                    <a:xfrm>
+                      <a:off x="0" y="0"/>
+                      <a:ext cx="2701635" cy="3079663"/>
+                    </a:xfrm>
+                    <a:prstGeom prst="rect">
+                      <a:avLst/>
+                    </a:prstGeom>
+                  </pic:spPr>
+                </pic:pic>
+              </a:graphicData>
+            </a:graphic>
+          </wp:inline>
+        </w:drawing>
+      </w:r>
+      <w:bookmarkEnd w:id="17"/>
+    </w:p>
+    <w:p>
+      <w:pPr>
+        <w:pStyle w:val="Heading1Numbered"/>
+      </w:pPr>
       <w:r>
         <w:lastRenderedPageBreak/>
         <w:t>Open questions</w:t>
@@ -7183,8 +7712,6 @@
           <w:lang w:val="en-US"/>
         </w:rPr>
       </w:pPr>
-      <w:bookmarkStart w:id="17" w:name="_GoBack"/>
-      <w:bookmarkEnd w:id="17"/>
     </w:p>
     <w:sectPr>
       <w:pgSz w:w="11906" w:h="16838"/>
@@ -7197,7 +7724,7 @@
 </file>
 
 <file path=word/numbering.xml><?xml version="1.0" encoding="utf-8"?>
-<w:numbering xmlns:wpc="http://schemas.microsoft.com/office/word/2010/wordprocessingCanvas" xmlns:cx="http://schemas.microsoft.com/office/drawing/2014/chartex" xmlns:cx1="http://schemas.microsoft.com/office/drawing/2015/9/8/chartex" xmlns:cx2="http://schemas.microsoft.com/office/drawing/2015/10/21/chartex" xmlns:cx3="http://schemas.microsoft.com/office/drawing/2016/5/9/chartex" xmlns:cx4="http://schemas.microsoft.com/office/drawing/2016/5/10/chartex" xmlns:cx5="http://schemas.microsoft.com/office/drawing/2016/5/11/chartex" xmlns:cx6="http://schemas.microsoft.com/office/drawing/2016/5/12/chartex" xmlns:cx7="http://schemas.microsoft.com/office/drawing/2016/5/13/chartex" xmlns:cx8="http://schemas.microsoft.com/office/drawing/2016/5/14/chartex" xmlns:mc="http://schemas.openxmlformats.org/markup-compatibility/2006" xmlns:aink="http://schemas.microsoft.com/office/drawing/2016/ink" xmlns:am3d="http://schemas.microsoft.com/office/drawing/2017/model3d" xmlns:o="urn:schemas-microsoft-com:office:office" xmlns:r="http://schemas.openxmlformats.org/officeDocument/2006/relationships" xmlns:m="http://schemas.openxmlformats.org/officeDocument/2006/math" xmlns:v="urn:schemas-microsoft-com:vml" xmlns:wp14="http://schemas.microsoft.com/office/word/2010/wordprocessingDrawing" xmlns:wp="http://schemas.openxmlformats.org/drawingml/2006/wordprocessingDrawing" xmlns:w10="urn:schemas-microsoft-com:office:word" xmlns:w="http://schemas.openxmlformats.org/wordprocessingml/2006/main" xmlns:w14="http://schemas.microsoft.com/office/word/2010/wordml" xmlns:w15="http://schemas.microsoft.com/office/word/2012/wordml" xmlns:w16cid="http://schemas.microsoft.com/office/word/2016/wordml/cid" xmlns:w16se="http://schemas.microsoft.com/office/word/2015/wordml/symex" xmlns:wpg="http://schemas.microsoft.com/office/word/2010/wordprocessingGroup" xmlns:wpi="http://schemas.microsoft.com/office/word/2010/wordprocessingInk" xmlns:wne="http://schemas.microsoft.com/office/word/2006/wordml" xmlns:wps="http://schemas.microsoft.com/office/word/2010/wordprocessingShape" mc:Ignorable="w14 w15 w16se w16cid wp14">
+<w:numbering xmlns:wpc="http://schemas.microsoft.com/office/word/2010/wordprocessingCanvas" xmlns:cx="http://schemas.microsoft.com/office/drawing/2014/chartex" xmlns:cx1="http://schemas.microsoft.com/office/drawing/2015/9/8/chartex" xmlns:cx2="http://schemas.microsoft.com/office/drawing/2015/10/21/chartex" xmlns:cx3="http://schemas.microsoft.com/office/drawing/2016/5/9/chartex" xmlns:cx4="http://schemas.microsoft.com/office/drawing/2016/5/10/chartex" xmlns:cx5="http://schemas.microsoft.com/office/drawing/2016/5/11/chartex" xmlns:cx6="http://schemas.microsoft.com/office/drawing/2016/5/12/chartex" xmlns:cx7="http://schemas.microsoft.com/office/drawing/2016/5/13/chartex" xmlns:cx8="http://schemas.microsoft.com/office/drawing/2016/5/14/chartex" xmlns:mc="http://schemas.openxmlformats.org/markup-compatibility/2006" xmlns:aink="http://schemas.microsoft.com/office/drawing/2016/ink" xmlns:am3d="http://schemas.microsoft.com/office/drawing/2017/model3d" xmlns:o="urn:schemas-microsoft-com:office:office" xmlns:r="http://schemas.openxmlformats.org/officeDocument/2006/relationships" xmlns:m="http://schemas.openxmlformats.org/officeDocument/2006/math" xmlns:v="urn:schemas-microsoft-com:vml" xmlns:wp14="http://schemas.microsoft.com/office/word/2010/wordprocessingDrawing" xmlns:wp="http://schemas.openxmlformats.org/drawingml/2006/wordprocessingDrawing" xmlns:w10="urn:schemas-microsoft-com:office:word" xmlns:w="http://schemas.openxmlformats.org/wordprocessingml/2006/main" xmlns:w14="http://schemas.microsoft.com/office/word/2010/wordml" xmlns:w15="http://schemas.microsoft.com/office/word/2012/wordml" xmlns:w16cex="http://schemas.microsoft.com/office/word/2018/wordml/cex" xmlns:w16cid="http://schemas.microsoft.com/office/word/2016/wordml/cid" xmlns:w16="http://schemas.microsoft.com/office/word/2018/wordml" xmlns:w16se="http://schemas.microsoft.com/office/word/2015/wordml/symex" xmlns:wpg="http://schemas.microsoft.com/office/word/2010/wordprocessingGroup" xmlns:wpi="http://schemas.microsoft.com/office/word/2010/wordprocessingInk" xmlns:wne="http://schemas.microsoft.com/office/word/2006/wordml" xmlns:wps="http://schemas.microsoft.com/office/word/2010/wordprocessingShape" mc:Ignorable="w14 w15 w16se w16cid w16 w16cex wp14">
   <w:abstractNum w:abstractNumId="0" w15:restartNumberingAfterBreak="0">
     <w:nsid w:val="023E40FE"/>
     <w:multiLevelType w:val="multilevel"/>
@@ -10369,11 +10896,210 @@
   <w:num w:numId="26">
     <w:abstractNumId w:val="1"/>
   </w:num>
+  <w:num w:numId="27">
+    <w:abstractNumId w:val="5"/>
+    <w:lvlOverride w:ilvl="0">
+      <w:lvl w:ilvl="0">
+        <w:start w:val="1"/>
+        <w:numFmt w:val="decimal"/>
+        <w:lvlRestart w:val="0"/>
+        <w:pStyle w:val="Heading1Numbered"/>
+        <w:lvlText w:val="%1"/>
+        <w:lvlJc w:val="left"/>
+        <w:pPr>
+          <w:ind w:left="936" w:hanging="936"/>
+        </w:pPr>
+        <w:rPr>
+          <w:rFonts w:hint="default"/>
+        </w:rPr>
+      </w:lvl>
+    </w:lvlOverride>
+    <w:lvlOverride w:ilvl="1">
+      <w:lvl w:ilvl="1">
+        <w:start w:val="1"/>
+        <w:numFmt w:val="decimal"/>
+        <w:pStyle w:val="Heading2Numbered"/>
+        <w:lvlText w:val="%1.%2"/>
+        <w:lvlJc w:val="left"/>
+        <w:pPr>
+          <w:ind w:left="936" w:hanging="936"/>
+        </w:pPr>
+        <w:rPr>
+          <w:rFonts w:hint="default"/>
+        </w:rPr>
+      </w:lvl>
+    </w:lvlOverride>
+    <w:lvlOverride w:ilvl="2">
+      <w:lvl w:ilvl="2">
+        <w:start w:val="1"/>
+        <w:numFmt w:val="decimal"/>
+        <w:pStyle w:val="Heading3Numbered"/>
+        <w:lvlText w:val="%1.%2.%3"/>
+        <w:lvlJc w:val="left"/>
+        <w:pPr>
+          <w:ind w:left="936" w:hanging="936"/>
+        </w:pPr>
+        <w:rPr>
+          <w:rFonts w:hint="default"/>
+          <w:b w:val="0"/>
+          <w:bCs w:val="0"/>
+          <w:i w:val="0"/>
+          <w:iCs w:val="0"/>
+          <w:caps w:val="0"/>
+          <w:smallCaps w:val="0"/>
+          <w:strike w:val="0"/>
+          <w:dstrike w:val="0"/>
+          <w:outline w:val="0"/>
+          <w:shadow w:val="0"/>
+          <w:emboss w:val="0"/>
+          <w:imprint w:val="0"/>
+          <w:vanish w:val="0"/>
+          <w:spacing w:val="0"/>
+          <w:kern w:val="0"/>
+          <w:position w:val="0"/>
+          <w:u w:val="none"/>
+          <w:effect w:val="none"/>
+          <w:vertAlign w:val="baseline"/>
+          <w:em w:val="none"/>
+          <w14:ligatures w14:val="none"/>
+          <w14:numForm w14:val="default"/>
+          <w14:numSpacing w14:val="default"/>
+          <w14:stylisticSets/>
+          <w14:cntxtAlts w14:val="0"/>
+        </w:rPr>
+      </w:lvl>
+    </w:lvlOverride>
+    <w:lvlOverride w:ilvl="3">
+      <w:lvl w:ilvl="3">
+        <w:start w:val="1"/>
+        <w:numFmt w:val="decimal"/>
+        <w:pStyle w:val="Heading4Numbered"/>
+        <w:lvlText w:val="%1.%2.%3.%4"/>
+        <w:lvlJc w:val="left"/>
+        <w:pPr>
+          <w:ind w:left="936" w:hanging="936"/>
+        </w:pPr>
+        <w:rPr>
+          <w:rFonts w:hint="default"/>
+          <w:b w:val="0"/>
+          <w:bCs w:val="0"/>
+          <w:i w:val="0"/>
+          <w:iCs w:val="0"/>
+          <w:caps w:val="0"/>
+          <w:smallCaps w:val="0"/>
+          <w:strike w:val="0"/>
+          <w:dstrike w:val="0"/>
+          <w:outline w:val="0"/>
+          <w:shadow w:val="0"/>
+          <w:emboss w:val="0"/>
+          <w:imprint w:val="0"/>
+          <w:vanish w:val="0"/>
+          <w:spacing w:val="0"/>
+          <w:kern w:val="0"/>
+          <w:position w:val="0"/>
+          <w:u w:val="none"/>
+          <w:effect w:val="none"/>
+          <w:vertAlign w:val="baseline"/>
+          <w:em w:val="none"/>
+          <w14:ligatures w14:val="none"/>
+          <w14:numForm w14:val="default"/>
+          <w14:numSpacing w14:val="default"/>
+          <w14:stylisticSets/>
+          <w14:cntxtAlts w14:val="0"/>
+        </w:rPr>
+      </w:lvl>
+    </w:lvlOverride>
+    <w:lvlOverride w:ilvl="4">
+      <w:lvl w:ilvl="4">
+        <w:start w:val="1"/>
+        <w:numFmt w:val="none"/>
+        <w:lvlText w:val=""/>
+        <w:lvlJc w:val="left"/>
+        <w:pPr>
+          <w:ind w:left="1224" w:hanging="1224"/>
+        </w:pPr>
+        <w:rPr>
+          <w:rFonts w:hint="default"/>
+        </w:rPr>
+      </w:lvl>
+    </w:lvlOverride>
+    <w:lvlOverride w:ilvl="5">
+      <w:lvl w:ilvl="5">
+        <w:start w:val="1"/>
+        <w:numFmt w:val="decimal"/>
+        <w:lvlRestart w:val="2"/>
+        <w:pStyle w:val="NumHeading3"/>
+        <w:lvlText w:val="%1.%2.%6"/>
+        <w:lvlJc w:val="left"/>
+        <w:pPr>
+          <w:tabs>
+            <w:tab w:val="num" w:pos="4680"/>
+          </w:tabs>
+          <w:ind w:left="2736" w:hanging="936"/>
+        </w:pPr>
+        <w:rPr>
+          <w:rFonts w:hint="default"/>
+        </w:rPr>
+      </w:lvl>
+    </w:lvlOverride>
+    <w:lvlOverride w:ilvl="6">
+      <w:lvl w:ilvl="6">
+        <w:start w:val="1"/>
+        <w:numFmt w:val="decimal"/>
+        <w:pStyle w:val="NumHeading4"/>
+        <w:lvlText w:val="%1.%2.%3.%7"/>
+        <w:lvlJc w:val="left"/>
+        <w:pPr>
+          <w:tabs>
+            <w:tab w:val="num" w:pos="5400"/>
+          </w:tabs>
+          <w:ind w:left="3240" w:hanging="3240"/>
+        </w:pPr>
+        <w:rPr>
+          <w:rFonts w:hint="default"/>
+        </w:rPr>
+      </w:lvl>
+    </w:lvlOverride>
+    <w:lvlOverride w:ilvl="7">
+      <w:lvl w:ilvl="7">
+        <w:start w:val="1"/>
+        <w:numFmt w:val="decimal"/>
+        <w:lvlText w:val="%1.%2.%3.%4.%5.%6.%7.%8."/>
+        <w:lvlJc w:val="left"/>
+        <w:pPr>
+          <w:tabs>
+            <w:tab w:val="num" w:pos="6120"/>
+          </w:tabs>
+          <w:ind w:left="3744" w:hanging="1224"/>
+        </w:pPr>
+        <w:rPr>
+          <w:rFonts w:hint="default"/>
+        </w:rPr>
+      </w:lvl>
+    </w:lvlOverride>
+    <w:lvlOverride w:ilvl="8">
+      <w:lvl w:ilvl="8">
+        <w:start w:val="1"/>
+        <w:numFmt w:val="decimal"/>
+        <w:lvlText w:val="%1.%2.%3.%4.%5.%6.%7.%8.%9."/>
+        <w:lvlJc w:val="left"/>
+        <w:pPr>
+          <w:tabs>
+            <w:tab w:val="num" w:pos="7200"/>
+          </w:tabs>
+          <w:ind w:left="4320" w:hanging="1440"/>
+        </w:pPr>
+        <w:rPr>
+          <w:rFonts w:hint="default"/>
+        </w:rPr>
+      </w:lvl>
+    </w:lvlOverride>
+  </w:num>
 </w:numbering>
 </file>
 
 <file path=word/styles.xml><?xml version="1.0" encoding="utf-8"?>
-<w:styles xmlns:mc="http://schemas.openxmlformats.org/markup-compatibility/2006" xmlns:r="http://schemas.openxmlformats.org/officeDocument/2006/relationships" xmlns:w="http://schemas.openxmlformats.org/wordprocessingml/2006/main" xmlns:w14="http://schemas.microsoft.com/office/word/2010/wordml" xmlns:w15="http://schemas.microsoft.com/office/word/2012/wordml" xmlns:w16cid="http://schemas.microsoft.com/office/word/2016/wordml/cid" xmlns:w16se="http://schemas.microsoft.com/office/word/2015/wordml/symex" mc:Ignorable="w14 w15 w16se w16cid">
+<w:styles xmlns:mc="http://schemas.openxmlformats.org/markup-compatibility/2006" xmlns:r="http://schemas.openxmlformats.org/officeDocument/2006/relationships" xmlns:w="http://schemas.openxmlformats.org/wordprocessingml/2006/main" xmlns:w14="http://schemas.microsoft.com/office/word/2010/wordml" xmlns:w15="http://schemas.microsoft.com/office/word/2012/wordml" xmlns:w16cex="http://schemas.microsoft.com/office/word/2018/wordml/cex" xmlns:w16cid="http://schemas.microsoft.com/office/word/2016/wordml/cid" xmlns:w16="http://schemas.microsoft.com/office/word/2018/wordml" xmlns:w16se="http://schemas.microsoft.com/office/word/2015/wordml/symex" mc:Ignorable="w14 w15 w16se w16cid w16 w16cex">
   <w:docDefaults>
     <w:rPrDefault>
       <w:rPr>
@@ -11649,7 +12375,7 @@
 </file>
 
 <file path=customXml/itemProps1.xml><?xml version="1.0" encoding="utf-8"?>
-<ds:datastoreItem xmlns:ds="http://schemas.openxmlformats.org/officeDocument/2006/customXml" ds:itemID="{868A3BF5-8FCC-4A62-AC22-EA7C460E22F3}">
+<ds:datastoreItem xmlns:ds="http://schemas.openxmlformats.org/officeDocument/2006/customXml" ds:itemID="{49ED195C-F557-4A8F-B948-5DB2B2DE5190}">
   <ds:schemaRefs>
     <ds:schemaRef ds:uri="http://schemas.openxmlformats.org/officeDocument/2006/bibliography"/>
   </ds:schemaRefs>

</xml_diff>